<commit_message>
Ostateczna wersja z poprawionymi drobnymi błędami składniowymi
</commit_message>
<xml_diff>
--- a/Sprawozdanie, zadanie 5..docx
+++ b/Sprawozdanie, zadanie 5..docx
@@ -104,11 +104,15 @@
     </w:p>
     <w:p>
       <w:r>
-        <w:t xml:space="preserve">W sytuacji przedstawionej na wykresie widać, że dla mniejszej liczby kontenerów algorytm zachłanny wykonuje się szybciej – jest to spowodowane głównie większą ilością elementów do przetworzenia (dla wszystkich trzeba policzyć interesujący nas stosunek, a następnie posortować elementy malejąco według stosunku), co zajmuje oczywiście więcej czasu dla większych ilości elementów. Głównym </w:t>
-      </w:r>
+        <w:t xml:space="preserve">W sytuacji przedstawionej na wykresie widać, że dla mniejszej liczby kontenerów algorytm zachłanny wykonuje się szybciej – jest to spowodowane głównie większą ilością elementów do przetworzenia (dla wszystkich trzeba policzyć interesujący nas stosunek, a następnie posortować elementy malejąco według stosunku), co zajmuje oczywiście więcej czasu dla większych ilości elementów. </w:t>
+      </w:r>
+    </w:p>
+    <w:p>
+      <w:bookmarkStart w:id="0" w:name="_GoBack"/>
+      <w:bookmarkEnd w:id="0"/>
       <w:r>
         <w:lastRenderedPageBreak/>
-        <w:t>czynnikiem zwiększonego czasu działania jest większy czas sortowania – można zatem stwierdzić, że złożoność obliczeniowa algorytmu zachłannego rozwiązywania problemu plecakowego jest taka, jaka jest złożoność zastosowanej metody sortowania. W naszym przypadku ta złożoność to O(n*log(n))</w:t>
+        <w:t>Głównym czynnikiem zwiększonego czasu działania jest większy czas sortowania – można zatem stwierdzić, że złożoność obliczeniowa algorytmu zachłannego rozwiązywania problemu plecakowego jest taka, jaka jest złożoność zastosowanej metody sortowania. W naszym przypadku ta złożoność to O(n*log(n))</w:t>
       </w:r>
       <w:r>
         <w:t xml:space="preserve">, co wynika z zastosowania sortowania merge sort. </w:t>
@@ -265,7 +269,19 @@
         <w:t>Taki kształt wykresu jest związany z faktem, że dla większych ilości kontenerów średni ciężar jednego kontenera jest mniejszy, dzięki czemu algorytm zachłanny jest mniej podatny na przypadki, w których ciężkie elementy o niskim stosunku wartości do ciężaru</w:t>
       </w:r>
       <w:r>
-        <w:t>, będące blisko końca posortowanej listy nie są już w stanie zmieścić się na statku, co prowadzi do pozostawania pewnej ilości wolnego miejsca, które nie jest już w stanie być wykorzystane. Takie sytuacje prowadzą do większego odstępstwa wartości otrzymanej w wyniku tego algorytmu, od wartości optymalnych.</w:t>
+        <w:t>, będące blisko końca posortowanej</w:t>
+      </w:r>
+      <w:r>
+        <w:t>,</w:t>
+      </w:r>
+      <w:r>
+        <w:t xml:space="preserve"> listy nie są już w stanie zmieścić się na statku, co prowadzi do pozostawania pewnej ilości wolnego miejsca, które nie jest już w stanie być wykorzystane. Takie sytuacje prowadzą do większego odstępstwa wartości otr</w:t>
+      </w:r>
+      <w:r>
+        <w:t>zymanej w wyniku tego algorytmu</w:t>
+      </w:r>
+      <w:r>
+        <w:t xml:space="preserve"> od wartości optymalnych.</w:t>
       </w:r>
     </w:p>
     <w:p>
@@ -475,8 +491,6 @@
       <w:r>
         <w:t>Efektywność porównywanych algorytmów zależy zatem od kontekstu w jakim mamy zamiar je stosować.</w:t>
       </w:r>
-      <w:bookmarkStart w:id="0" w:name="_GoBack"/>
-      <w:bookmarkEnd w:id="0"/>
     </w:p>
     <w:sectPr>
       <w:pgSz w:w="11906" w:h="16838"/>

</xml_diff>